<commit_message>
Mathematical formulation for OPD.
Signed-off-by: Rares Dima <rares.dima96@yahoo.com>
</commit_message>
<xml_diff>
--- a/reports/Report 1.docx
+++ b/reports/Report 1.docx
@@ -125,6 +125,13 @@
     <w:p>
       <w:pPr>
         <w:ind w:firstLine="720"/>
+        <w:rPr>
+          <w:rFonts w:ascii="Cambria" w:hAnsi="Cambria"/>
+          <w:color w:val="333333"/>
+          <w:sz w:val="25"/>
+          <w:szCs w:val="25"/>
+          <w:shd w:val="clear" w:color="auto" w:fill="FFFFFF"/>
+        </w:rPr>
       </w:pPr>
       <w:r>
         <w:t xml:space="preserve">Given a 0/1 matrix of size </w:t>
@@ -188,10 +195,841 @@
     <w:p>
       <w:pPr>
         <w:ind w:firstLine="720"/>
+        <w:rPr>
+          <w:rFonts w:ascii="Cambria" w:hAnsi="Cambria"/>
+          <w:color w:val="333333"/>
+          <w:sz w:val="25"/>
+          <w:szCs w:val="25"/>
+          <w:shd w:val="clear" w:color="auto" w:fill="FFFFFF"/>
+        </w:rPr>
       </w:pPr>
-      <w:r>
-        <w:br/>
-      </w:r>
+    </w:p>
+    <w:p>
+      <w:pPr>
+        <w:ind w:firstLine="720"/>
+        <w:rPr>
+          <w:rFonts w:ascii="Cambria" w:eastAsiaTheme="minorEastAsia" w:hAnsi="Cambria"/>
+        </w:rPr>
+      </w:pPr>
+      <m:oMathPara>
+        <m:oMath>
+          <m:func>
+            <m:funcPr>
+              <m:ctrlPr>
+                <w:rPr>
+                  <w:rFonts w:ascii="Cambria Math" w:hAnsi="Cambria Math"/>
+                  <w:i/>
+                </w:rPr>
+              </m:ctrlPr>
+            </m:funcPr>
+            <m:fName>
+              <m:r>
+                <m:rPr>
+                  <m:sty m:val="p"/>
+                </m:rPr>
+                <w:rPr>
+                  <w:rFonts w:ascii="Cambria Math" w:hAnsi="Cambria Math"/>
+                </w:rPr>
+                <m:t>min</m:t>
+              </m:r>
+            </m:fName>
+            <m:e>
+              <m:r>
+                <m:rPr>
+                  <m:sty m:val="b"/>
+                </m:rPr>
+                <w:rPr>
+                  <w:rFonts w:ascii="Cambria Math" w:hAnsi="Cambria Math"/>
+                  <w:color w:val="333333"/>
+                  <w:sz w:val="25"/>
+                  <w:szCs w:val="25"/>
+                  <w:shd w:val="clear" w:color="auto" w:fill="FFFFFF"/>
+                </w:rPr>
+                <m:t>λ</m:t>
+              </m:r>
+              <m:r>
+                <m:rPr>
+                  <m:sty m:val="b"/>
+                </m:rPr>
+                <w:rPr>
+                  <w:rFonts w:ascii="Cambria Math" w:hAnsi="Cambria"/>
+                  <w:color w:val="333333"/>
+                  <w:sz w:val="25"/>
+                  <w:szCs w:val="25"/>
+                  <w:shd w:val="clear" w:color="auto" w:fill="FFFFFF"/>
+                </w:rPr>
+                <m:t>=</m:t>
+              </m:r>
+              <m:func>
+                <m:funcPr>
+                  <m:ctrlPr>
+                    <w:rPr>
+                      <w:rFonts w:ascii="Cambria Math" w:hAnsi="Cambria Math" w:cs="Times New Roman"/>
+                      <w:color w:val="333333"/>
+                      <w:sz w:val="25"/>
+                      <w:szCs w:val="25"/>
+                      <w:shd w:val="clear" w:color="auto" w:fill="FFFFFF"/>
+                    </w:rPr>
+                  </m:ctrlPr>
+                </m:funcPr>
+                <m:fName>
+                  <m:r>
+                    <m:rPr>
+                      <m:sty m:val="p"/>
+                    </m:rPr>
+                    <w:rPr>
+                      <w:rFonts w:ascii="Cambria Math" w:hAnsi="Cambria"/>
+                      <w:color w:val="333333"/>
+                      <w:sz w:val="25"/>
+                      <w:szCs w:val="25"/>
+                      <w:shd w:val="clear" w:color="auto" w:fill="FFFFFF"/>
+                    </w:rPr>
+                    <m:t>max</m:t>
+                  </m:r>
+                  <m:ctrlPr>
+                    <w:rPr>
+                      <w:rFonts w:ascii="Cambria Math" w:hAnsi="Cambria"/>
+                      <w:color w:val="333333"/>
+                      <w:sz w:val="25"/>
+                      <w:szCs w:val="25"/>
+                      <w:shd w:val="clear" w:color="auto" w:fill="FFFFFF"/>
+                    </w:rPr>
+                  </m:ctrlPr>
+                </m:fName>
+                <m:e>
+                  <m:r>
+                    <w:rPr>
+                      <w:rFonts w:ascii="Cambria Math" w:hAnsi="Cambria"/>
+                      <w:color w:val="333333"/>
+                      <w:sz w:val="25"/>
+                      <w:szCs w:val="25"/>
+                      <w:shd w:val="clear" w:color="auto" w:fill="FFFFFF"/>
+                    </w:rPr>
+                    <m:t xml:space="preserve"> </m:t>
+                  </m:r>
+                  <m:d>
+                    <m:dPr>
+                      <m:begChr m:val="{"/>
+                      <m:endChr m:val="|"/>
+                      <m:ctrlPr>
+                        <w:rPr>
+                          <w:rFonts w:ascii="Cambria Math" w:hAnsi="Cambria"/>
+                          <w:i/>
+                          <w:color w:val="333333"/>
+                          <w:sz w:val="25"/>
+                          <w:szCs w:val="25"/>
+                          <w:shd w:val="clear" w:color="auto" w:fill="FFFFFF"/>
+                        </w:rPr>
+                      </m:ctrlPr>
+                    </m:dPr>
+                    <m:e>
+                      <m:r>
+                        <w:rPr>
+                          <w:rFonts w:ascii="Cambria Math" w:hAnsi="Cambria"/>
+                          <w:color w:val="333333"/>
+                          <w:sz w:val="25"/>
+                          <w:szCs w:val="25"/>
+                          <w:shd w:val="clear" w:color="auto" w:fill="FFFFFF"/>
+                        </w:rPr>
+                        <m:t xml:space="preserve"> </m:t>
+                      </m:r>
+                      <m:sSub>
+                        <m:sSubPr>
+                          <m:ctrlPr>
+                            <w:rPr>
+                              <w:rFonts w:ascii="Cambria Math" w:hAnsi="Cambria"/>
+                              <w:i/>
+                              <w:color w:val="333333"/>
+                              <w:sz w:val="25"/>
+                              <w:szCs w:val="25"/>
+                              <w:shd w:val="clear" w:color="auto" w:fill="FFFFFF"/>
+                            </w:rPr>
+                          </m:ctrlPr>
+                        </m:sSubPr>
+                        <m:e>
+                          <m:r>
+                            <w:rPr>
+                              <w:rFonts w:ascii="Cambria Math" w:hAnsi="Cambria"/>
+                              <w:color w:val="333333"/>
+                              <w:sz w:val="25"/>
+                              <w:szCs w:val="25"/>
+                              <w:shd w:val="clear" w:color="auto" w:fill="FFFFFF"/>
+                            </w:rPr>
+                            <m:t>row</m:t>
+                          </m:r>
+                        </m:e>
+                        <m:sub>
+                          <m:r>
+                            <w:rPr>
+                              <w:rFonts w:ascii="Cambria Math" w:hAnsi="Cambria"/>
+                              <w:color w:val="333333"/>
+                              <w:sz w:val="25"/>
+                              <w:szCs w:val="25"/>
+                              <w:shd w:val="clear" w:color="auto" w:fill="FFFFFF"/>
+                            </w:rPr>
+                            <m:t>i</m:t>
+                          </m:r>
+                        </m:sub>
+                      </m:sSub>
+                      <m:d>
+                        <m:dPr>
+                          <m:ctrlPr>
+                            <w:rPr>
+                              <w:rFonts w:ascii="Cambria Math" w:hAnsi="Cambria"/>
+                              <w:i/>
+                              <w:color w:val="333333"/>
+                              <w:sz w:val="25"/>
+                              <w:szCs w:val="25"/>
+                              <w:shd w:val="clear" w:color="auto" w:fill="FFFFFF"/>
+                            </w:rPr>
+                          </m:ctrlPr>
+                        </m:dPr>
+                        <m:e>
+                          <m:r>
+                            <w:rPr>
+                              <w:rFonts w:ascii="Cambria Math" w:hAnsi="Cambria"/>
+                              <w:color w:val="333333"/>
+                              <w:sz w:val="25"/>
+                              <w:szCs w:val="25"/>
+                              <w:shd w:val="clear" w:color="auto" w:fill="FFFFFF"/>
+                            </w:rPr>
+                            <m:t>M</m:t>
+                          </m:r>
+                        </m:e>
+                      </m:d>
+                      <m:r>
+                        <w:rPr>
+                          <w:rFonts w:ascii="Cambria Math" w:hAnsi="Cambria"/>
+                          <w:color w:val="333333"/>
+                          <w:sz w:val="25"/>
+                          <w:szCs w:val="25"/>
+                          <w:shd w:val="clear" w:color="auto" w:fill="FFFFFF"/>
+                        </w:rPr>
+                        <m:t xml:space="preserve"> </m:t>
+                      </m:r>
+                      <m:r>
+                        <w:rPr>
+                          <w:rFonts w:ascii="Cambria Math" w:hAnsi="Cambria Math"/>
+                          <w:color w:val="333333"/>
+                          <w:sz w:val="25"/>
+                          <w:szCs w:val="25"/>
+                          <w:shd w:val="clear" w:color="auto" w:fill="FFFFFF"/>
+                        </w:rPr>
+                        <m:t>∙</m:t>
+                      </m:r>
+                      <m:r>
+                        <w:rPr>
+                          <w:rFonts w:ascii="Cambria Math" w:hAnsi="Cambria"/>
+                          <w:color w:val="333333"/>
+                          <w:sz w:val="25"/>
+                          <w:szCs w:val="25"/>
+                          <w:shd w:val="clear" w:color="auto" w:fill="FFFFFF"/>
+                        </w:rPr>
+                        <m:t xml:space="preserve"> </m:t>
+                      </m:r>
+                      <m:r>
+                        <w:rPr>
+                          <w:rFonts w:ascii="Cambria Math" w:hAnsi="Cambria"/>
+                          <w:color w:val="333333"/>
+                          <w:sz w:val="25"/>
+                          <w:szCs w:val="25"/>
+                          <w:shd w:val="clear" w:color="auto" w:fill="FFFFFF"/>
+                        </w:rPr>
+                        <m:t xml:space="preserve"> </m:t>
+                      </m:r>
+                      <m:sSub>
+                        <m:sSubPr>
+                          <m:ctrlPr>
+                            <w:rPr>
+                              <w:rFonts w:ascii="Cambria Math" w:hAnsi="Cambria"/>
+                              <w:i/>
+                              <w:color w:val="333333"/>
+                              <w:sz w:val="25"/>
+                              <w:szCs w:val="25"/>
+                              <w:shd w:val="clear" w:color="auto" w:fill="FFFFFF"/>
+                            </w:rPr>
+                          </m:ctrlPr>
+                        </m:sSubPr>
+                        <m:e>
+                          <m:r>
+                            <w:rPr>
+                              <w:rFonts w:ascii="Cambria Math" w:hAnsi="Cambria"/>
+                              <w:color w:val="333333"/>
+                              <w:sz w:val="25"/>
+                              <w:szCs w:val="25"/>
+                              <w:shd w:val="clear" w:color="auto" w:fill="FFFFFF"/>
+                            </w:rPr>
+                            <m:t>row</m:t>
+                          </m:r>
+                        </m:e>
+                        <m:sub>
+                          <m:r>
+                            <w:rPr>
+                              <w:rFonts w:ascii="Cambria Math" w:hAnsi="Cambria"/>
+                              <w:color w:val="333333"/>
+                              <w:sz w:val="25"/>
+                              <w:szCs w:val="25"/>
+                              <w:shd w:val="clear" w:color="auto" w:fill="FFFFFF"/>
+                            </w:rPr>
+                            <m:t>j</m:t>
+                          </m:r>
+                        </m:sub>
+                      </m:sSub>
+                      <m:d>
+                        <m:dPr>
+                          <m:ctrlPr>
+                            <w:rPr>
+                              <w:rFonts w:ascii="Cambria Math" w:hAnsi="Cambria"/>
+                              <w:i/>
+                              <w:color w:val="333333"/>
+                              <w:sz w:val="25"/>
+                              <w:szCs w:val="25"/>
+                              <w:shd w:val="clear" w:color="auto" w:fill="FFFFFF"/>
+                            </w:rPr>
+                          </m:ctrlPr>
+                        </m:dPr>
+                        <m:e>
+                          <m:r>
+                            <w:rPr>
+                              <w:rFonts w:ascii="Cambria Math" w:hAnsi="Cambria"/>
+                              <w:color w:val="333333"/>
+                              <w:sz w:val="25"/>
+                              <w:szCs w:val="25"/>
+                              <w:shd w:val="clear" w:color="auto" w:fill="FFFFFF"/>
+                            </w:rPr>
+                            <m:t>M</m:t>
+                          </m:r>
+                        </m:e>
+                      </m:d>
+                      <m:r>
+                        <w:rPr>
+                          <w:rFonts w:ascii="Cambria Math" w:hAnsi="Cambria"/>
+                          <w:color w:val="333333"/>
+                          <w:sz w:val="25"/>
+                          <w:szCs w:val="25"/>
+                          <w:shd w:val="clear" w:color="auto" w:fill="FFFFFF"/>
+                        </w:rPr>
+                        <m:t xml:space="preserve"> </m:t>
+                      </m:r>
+                    </m:e>
+                  </m:d>
+                  <m:r>
+                    <w:rPr>
+                      <w:rFonts w:ascii="Cambria Math" w:hAnsi="Cambria"/>
+                      <w:color w:val="333333"/>
+                      <w:sz w:val="25"/>
+                      <w:szCs w:val="25"/>
+                      <w:shd w:val="clear" w:color="auto" w:fill="FFFFFF"/>
+                    </w:rPr>
+                    <m:t xml:space="preserve"> </m:t>
+                  </m:r>
+                  <m:d>
+                    <m:dPr>
+                      <m:ctrlPr>
+                        <w:rPr>
+                          <w:rFonts w:ascii="Cambria Math" w:hAnsi="Cambria"/>
+                          <w:i/>
+                          <w:color w:val="333333"/>
+                          <w:sz w:val="25"/>
+                          <w:szCs w:val="25"/>
+                          <w:shd w:val="clear" w:color="auto" w:fill="FFFFFF"/>
+                        </w:rPr>
+                      </m:ctrlPr>
+                    </m:dPr>
+                    <m:e>
+                      <m:r>
+                        <w:rPr>
+                          <w:rFonts w:ascii="Cambria Math" w:hAnsi="Cambria Math"/>
+                          <w:color w:val="333333"/>
+                          <w:sz w:val="25"/>
+                          <w:szCs w:val="25"/>
+                          <w:shd w:val="clear" w:color="auto" w:fill="FFFFFF"/>
+                        </w:rPr>
+                        <m:t>∀</m:t>
+                      </m:r>
+                    </m:e>
+                  </m:d>
+                  <m:r>
+                    <w:rPr>
+                      <w:rFonts w:ascii="Cambria Math" w:hAnsi="Cambria"/>
+                      <w:color w:val="333333"/>
+                      <w:sz w:val="25"/>
+                      <w:szCs w:val="25"/>
+                      <w:shd w:val="clear" w:color="auto" w:fill="FFFFFF"/>
+                    </w:rPr>
+                    <m:t xml:space="preserve"> 1 </m:t>
+                  </m:r>
+                  <m:r>
+                    <w:rPr>
+                      <w:rFonts w:ascii="Cambria Math" w:hAnsi="Cambria Math"/>
+                      <w:color w:val="333333"/>
+                      <w:sz w:val="25"/>
+                      <w:szCs w:val="25"/>
+                      <w:shd w:val="clear" w:color="auto" w:fill="FFFFFF"/>
+                    </w:rPr>
+                    <m:t>≤</m:t>
+                  </m:r>
+                  <m:r>
+                    <w:rPr>
+                      <w:rFonts w:ascii="Cambria Math" w:hAnsi="Cambria"/>
+                      <w:color w:val="333333"/>
+                      <w:sz w:val="25"/>
+                      <w:szCs w:val="25"/>
+                      <w:shd w:val="clear" w:color="auto" w:fill="FFFFFF"/>
+                    </w:rPr>
+                    <m:t xml:space="preserve">i, j </m:t>
+                  </m:r>
+                  <m:r>
+                    <w:rPr>
+                      <w:rFonts w:ascii="Cambria Math" w:hAnsi="Cambria Math"/>
+                      <w:color w:val="333333"/>
+                      <w:sz w:val="25"/>
+                      <w:szCs w:val="25"/>
+                      <w:shd w:val="clear" w:color="auto" w:fill="FFFFFF"/>
+                    </w:rPr>
+                    <m:t>≤</m:t>
+                  </m:r>
+                  <m:r>
+                    <w:rPr>
+                      <w:rFonts w:ascii="Cambria Math" w:hAnsi="Cambria"/>
+                      <w:color w:val="333333"/>
+                      <w:sz w:val="25"/>
+                      <w:szCs w:val="25"/>
+                      <w:shd w:val="clear" w:color="auto" w:fill="FFFFFF"/>
+                    </w:rPr>
+                    <m:t xml:space="preserve">V } </m:t>
+                  </m:r>
+                </m:e>
+              </m:func>
+            </m:e>
+          </m:func>
+        </m:oMath>
+      </m:oMathPara>
+    </w:p>
+    <w:p>
+      <w:pPr>
+        <w:ind w:firstLine="720"/>
+        <w:rPr>
+          <w:rFonts w:ascii="Cambria" w:eastAsiaTheme="minorEastAsia" w:hAnsi="Cambria"/>
+          <w:color w:val="333333"/>
+          <w:sz w:val="25"/>
+          <w:szCs w:val="25"/>
+          <w:shd w:val="clear" w:color="auto" w:fill="FFFFFF"/>
+        </w:rPr>
+      </w:pPr>
+      <m:oMathPara>
+        <m:oMath>
+          <m:r>
+            <w:rPr>
+              <w:rFonts w:ascii="Cambria Math" w:eastAsiaTheme="minorEastAsia" w:hAnsi="Cambria Math"/>
+            </w:rPr>
+            <m:t xml:space="preserve">s.t. </m:t>
+          </m:r>
+          <m:d>
+            <m:dPr>
+              <m:ctrlPr>
+                <w:rPr>
+                  <w:rFonts w:ascii="Cambria Math" w:eastAsiaTheme="minorEastAsia" w:hAnsi="Cambria Math"/>
+                  <w:i/>
+                </w:rPr>
+              </m:ctrlPr>
+            </m:dPr>
+            <m:e>
+              <m:r>
+                <w:rPr>
+                  <w:rFonts w:ascii="Cambria Math" w:eastAsiaTheme="minorEastAsia" w:hAnsi="Cambria Math"/>
+                </w:rPr>
+                <m:t>∀</m:t>
+              </m:r>
+            </m:e>
+          </m:d>
+          <m:r>
+            <w:rPr>
+              <w:rFonts w:ascii="Cambria Math" w:eastAsiaTheme="minorEastAsia" w:hAnsi="Cambria Math"/>
+            </w:rPr>
+            <m:t xml:space="preserve"> </m:t>
+          </m:r>
+          <m:r>
+            <w:rPr>
+              <w:rFonts w:ascii="Cambria Math" w:hAnsi="Cambria"/>
+              <w:color w:val="333333"/>
+              <w:sz w:val="25"/>
+              <w:szCs w:val="25"/>
+              <w:shd w:val="clear" w:color="auto" w:fill="FFFFFF"/>
+            </w:rPr>
+            <m:t xml:space="preserve">1 </m:t>
+          </m:r>
+          <m:r>
+            <w:rPr>
+              <w:rFonts w:ascii="Cambria Math" w:hAnsi="Cambria Math"/>
+              <w:color w:val="333333"/>
+              <w:sz w:val="25"/>
+              <w:szCs w:val="25"/>
+              <w:shd w:val="clear" w:color="auto" w:fill="FFFFFF"/>
+            </w:rPr>
+            <m:t>≤</m:t>
+          </m:r>
+          <m:r>
+            <w:rPr>
+              <w:rFonts w:ascii="Cambria Math" w:hAnsi="Cambria"/>
+              <w:color w:val="333333"/>
+              <w:sz w:val="25"/>
+              <w:szCs w:val="25"/>
+              <w:shd w:val="clear" w:color="auto" w:fill="FFFFFF"/>
+            </w:rPr>
+            <m:t xml:space="preserve">i </m:t>
+          </m:r>
+          <m:r>
+            <w:rPr>
+              <w:rFonts w:ascii="Cambria Math" w:hAnsi="Cambria Math"/>
+              <w:color w:val="333333"/>
+              <w:sz w:val="25"/>
+              <w:szCs w:val="25"/>
+              <w:shd w:val="clear" w:color="auto" w:fill="FFFFFF"/>
+            </w:rPr>
+            <m:t>≤</m:t>
+          </m:r>
+          <m:r>
+            <w:rPr>
+              <w:rFonts w:ascii="Cambria Math" w:hAnsi="Cambria Math"/>
+              <w:color w:val="333333"/>
+              <w:sz w:val="25"/>
+              <w:szCs w:val="25"/>
+              <w:shd w:val="clear" w:color="auto" w:fill="FFFFFF"/>
+            </w:rPr>
+            <m:t>V</m:t>
+          </m:r>
+          <m:r>
+            <w:rPr>
+              <w:rFonts w:ascii="Cambria Math" w:hAnsi="Cambria"/>
+              <w:color w:val="333333"/>
+              <w:sz w:val="25"/>
+              <w:szCs w:val="25"/>
+              <w:shd w:val="clear" w:color="auto" w:fill="FFFFFF"/>
+            </w:rPr>
+            <m:t xml:space="preserve">, </m:t>
+          </m:r>
+          <m:r>
+            <w:rPr>
+              <w:rFonts w:ascii="Cambria Math" w:hAnsi="Cambria"/>
+              <w:color w:val="333333"/>
+              <w:sz w:val="25"/>
+              <w:szCs w:val="25"/>
+              <w:shd w:val="clear" w:color="auto" w:fill="FFFFFF"/>
+            </w:rPr>
+            <m:t xml:space="preserve">1 </m:t>
+          </m:r>
+          <m:r>
+            <w:rPr>
+              <w:rFonts w:ascii="Cambria Math" w:hAnsi="Cambria Math"/>
+              <w:color w:val="333333"/>
+              <w:sz w:val="25"/>
+              <w:szCs w:val="25"/>
+              <w:shd w:val="clear" w:color="auto" w:fill="FFFFFF"/>
+            </w:rPr>
+            <m:t>≤</m:t>
+          </m:r>
+          <m:r>
+            <w:rPr>
+              <w:rFonts w:ascii="Cambria Math" w:hAnsi="Cambria"/>
+              <w:color w:val="333333"/>
+              <w:sz w:val="25"/>
+              <w:szCs w:val="25"/>
+              <w:shd w:val="clear" w:color="auto" w:fill="FFFFFF"/>
+            </w:rPr>
+            <m:t xml:space="preserve">j </m:t>
+          </m:r>
+          <m:r>
+            <w:rPr>
+              <w:rFonts w:ascii="Cambria Math" w:hAnsi="Cambria Math"/>
+              <w:color w:val="333333"/>
+              <w:sz w:val="25"/>
+              <w:szCs w:val="25"/>
+              <w:shd w:val="clear" w:color="auto" w:fill="FFFFFF"/>
+            </w:rPr>
+            <m:t>≤</m:t>
+          </m:r>
+          <m:r>
+            <w:rPr>
+              <w:rFonts w:ascii="Cambria Math" w:hAnsi="Cambria"/>
+              <w:color w:val="333333"/>
+              <w:sz w:val="25"/>
+              <w:szCs w:val="25"/>
+              <w:shd w:val="clear" w:color="auto" w:fill="FFFFFF"/>
+            </w:rPr>
+            <m:t xml:space="preserve">B; </m:t>
+          </m:r>
+          <m:sSub>
+            <m:sSubPr>
+              <m:ctrlPr>
+                <w:rPr>
+                  <w:rFonts w:ascii="Cambria Math" w:hAnsi="Cambria"/>
+                  <w:i/>
+                  <w:color w:val="333333"/>
+                  <w:sz w:val="25"/>
+                  <w:szCs w:val="25"/>
+                  <w:shd w:val="clear" w:color="auto" w:fill="FFFFFF"/>
+                </w:rPr>
+              </m:ctrlPr>
+            </m:sSubPr>
+            <m:e>
+              <m:r>
+                <w:rPr>
+                  <w:rFonts w:ascii="Cambria Math" w:hAnsi="Cambria"/>
+                  <w:color w:val="333333"/>
+                  <w:sz w:val="25"/>
+                  <w:szCs w:val="25"/>
+                  <w:shd w:val="clear" w:color="auto" w:fill="FFFFFF"/>
+                </w:rPr>
+                <m:t>m</m:t>
+              </m:r>
+            </m:e>
+            <m:sub>
+              <m:r>
+                <w:rPr>
+                  <w:rFonts w:ascii="Cambria Math" w:hAnsi="Cambria"/>
+                  <w:color w:val="333333"/>
+                  <w:sz w:val="25"/>
+                  <w:szCs w:val="25"/>
+                  <w:shd w:val="clear" w:color="auto" w:fill="FFFFFF"/>
+                </w:rPr>
+                <m:t>ij</m:t>
+              </m:r>
+            </m:sub>
+          </m:sSub>
+          <m:r>
+            <w:rPr>
+              <w:rFonts w:ascii="Cambria Math" w:hAnsi="Cambria Math"/>
+              <w:color w:val="333333"/>
+              <w:sz w:val="25"/>
+              <w:szCs w:val="25"/>
+              <w:shd w:val="clear" w:color="auto" w:fill="FFFFFF"/>
+            </w:rPr>
+            <m:t>∈</m:t>
+          </m:r>
+          <m:d>
+            <m:dPr>
+              <m:begChr m:val="{"/>
+              <m:endChr m:val="}"/>
+              <m:ctrlPr>
+                <w:rPr>
+                  <w:rFonts w:ascii="Cambria Math" w:hAnsi="Cambria"/>
+                  <w:i/>
+                  <w:color w:val="333333"/>
+                  <w:sz w:val="25"/>
+                  <w:szCs w:val="25"/>
+                  <w:shd w:val="clear" w:color="auto" w:fill="FFFFFF"/>
+                </w:rPr>
+              </m:ctrlPr>
+            </m:dPr>
+            <m:e>
+              <m:r>
+                <w:rPr>
+                  <w:rFonts w:ascii="Cambria Math" w:hAnsi="Cambria"/>
+                  <w:color w:val="333333"/>
+                  <w:sz w:val="25"/>
+                  <w:szCs w:val="25"/>
+                  <w:shd w:val="clear" w:color="auto" w:fill="FFFFFF"/>
+                </w:rPr>
+                <m:t>0, 1</m:t>
+              </m:r>
+            </m:e>
+          </m:d>
+        </m:oMath>
+      </m:oMathPara>
+    </w:p>
+    <w:p>
+      <w:pPr>
+        <w:ind w:firstLine="720"/>
+        <w:rPr>
+          <w:rFonts w:ascii="Cambria" w:eastAsiaTheme="minorEastAsia" w:hAnsi="Cambria"/>
+        </w:rPr>
+      </w:pPr>
+      <m:oMathPara>
+        <m:oMath>
+          <m:d>
+            <m:dPr>
+              <m:ctrlPr>
+                <w:rPr>
+                  <w:rFonts w:ascii="Cambria Math" w:hAnsi="Cambria"/>
+                  <w:i/>
+                  <w:color w:val="333333"/>
+                  <w:sz w:val="25"/>
+                  <w:szCs w:val="25"/>
+                  <w:shd w:val="clear" w:color="auto" w:fill="FFFFFF"/>
+                </w:rPr>
+              </m:ctrlPr>
+            </m:dPr>
+            <m:e>
+              <m:r>
+                <w:rPr>
+                  <w:rFonts w:ascii="Cambria Math" w:hAnsi="Cambria Math"/>
+                  <w:color w:val="333333"/>
+                  <w:sz w:val="25"/>
+                  <w:szCs w:val="25"/>
+                  <w:shd w:val="clear" w:color="auto" w:fill="FFFFFF"/>
+                </w:rPr>
+                <m:t>∀</m:t>
+              </m:r>
+            </m:e>
+          </m:d>
+          <m:r>
+            <w:rPr>
+              <w:rFonts w:ascii="Cambria Math" w:hAnsi="Cambria"/>
+              <w:color w:val="333333"/>
+              <w:sz w:val="25"/>
+              <w:szCs w:val="25"/>
+              <w:shd w:val="clear" w:color="auto" w:fill="FFFFFF"/>
+            </w:rPr>
+            <m:t xml:space="preserve">1 </m:t>
+          </m:r>
+          <m:r>
+            <w:rPr>
+              <w:rFonts w:ascii="Cambria Math" w:hAnsi="Cambria Math"/>
+              <w:color w:val="333333"/>
+              <w:sz w:val="25"/>
+              <w:szCs w:val="25"/>
+              <w:shd w:val="clear" w:color="auto" w:fill="FFFFFF"/>
+            </w:rPr>
+            <m:t>≤</m:t>
+          </m:r>
+          <m:r>
+            <w:rPr>
+              <w:rFonts w:ascii="Cambria Math" w:hAnsi="Cambria"/>
+              <w:color w:val="333333"/>
+              <w:sz w:val="25"/>
+              <w:szCs w:val="25"/>
+              <w:shd w:val="clear" w:color="auto" w:fill="FFFFFF"/>
+            </w:rPr>
+            <m:t xml:space="preserve">i </m:t>
+          </m:r>
+          <m:r>
+            <w:rPr>
+              <w:rFonts w:ascii="Cambria Math" w:hAnsi="Cambria Math"/>
+              <w:color w:val="333333"/>
+              <w:sz w:val="25"/>
+              <w:szCs w:val="25"/>
+              <w:shd w:val="clear" w:color="auto" w:fill="FFFFFF"/>
+            </w:rPr>
+            <m:t>≤V</m:t>
+          </m:r>
+          <m:r>
+            <w:rPr>
+              <w:rFonts w:ascii="Cambria Math" w:hAnsi="Cambria Math"/>
+              <w:color w:val="333333"/>
+              <w:sz w:val="25"/>
+              <w:szCs w:val="25"/>
+              <w:shd w:val="clear" w:color="auto" w:fill="FFFFFF"/>
+            </w:rPr>
+            <m:t xml:space="preserve">; </m:t>
+          </m:r>
+          <m:nary>
+            <m:naryPr>
+              <m:chr m:val="∑"/>
+              <m:limLoc m:val="undOvr"/>
+              <m:ctrlPr>
+                <w:rPr>
+                  <w:rFonts w:ascii="Cambria Math" w:hAnsi="Cambria"/>
+                  <w:i/>
+                  <w:color w:val="333333"/>
+                  <w:sz w:val="25"/>
+                  <w:szCs w:val="25"/>
+                  <w:shd w:val="clear" w:color="auto" w:fill="FFFFFF"/>
+                </w:rPr>
+              </m:ctrlPr>
+            </m:naryPr>
+            <m:sub>
+              <m:r>
+                <w:rPr>
+                  <w:rFonts w:ascii="Cambria Math" w:hAnsi="Cambria"/>
+                  <w:color w:val="333333"/>
+                  <w:sz w:val="25"/>
+                  <w:szCs w:val="25"/>
+                  <w:shd w:val="clear" w:color="auto" w:fill="FFFFFF"/>
+                </w:rPr>
+                <m:t>j=1</m:t>
+              </m:r>
+            </m:sub>
+            <m:sup>
+              <m:r>
+                <w:rPr>
+                  <w:rFonts w:ascii="Cambria Math" w:hAnsi="Cambria"/>
+                  <w:color w:val="333333"/>
+                  <w:sz w:val="25"/>
+                  <w:szCs w:val="25"/>
+                  <w:shd w:val="clear" w:color="auto" w:fill="FFFFFF"/>
+                </w:rPr>
+                <m:t>B</m:t>
+              </m:r>
+            </m:sup>
+            <m:e>
+              <m:sSub>
+                <m:sSubPr>
+                  <m:ctrlPr>
+                    <w:rPr>
+                      <w:rFonts w:ascii="Cambria Math" w:hAnsi="Cambria"/>
+                      <w:i/>
+                      <w:color w:val="333333"/>
+                      <w:sz w:val="25"/>
+                      <w:szCs w:val="25"/>
+                      <w:shd w:val="clear" w:color="auto" w:fill="FFFFFF"/>
+                    </w:rPr>
+                  </m:ctrlPr>
+                </m:sSubPr>
+                <m:e>
+                  <m:r>
+                    <w:rPr>
+                      <w:rFonts w:ascii="Cambria Math" w:hAnsi="Cambria"/>
+                      <w:color w:val="333333"/>
+                      <w:sz w:val="25"/>
+                      <w:szCs w:val="25"/>
+                      <w:shd w:val="clear" w:color="auto" w:fill="FFFFFF"/>
+                    </w:rPr>
+                    <m:t>m</m:t>
+                  </m:r>
+                </m:e>
+                <m:sub>
+                  <m:r>
+                    <w:rPr>
+                      <w:rFonts w:ascii="Cambria Math" w:hAnsi="Cambria"/>
+                      <w:color w:val="333333"/>
+                      <w:sz w:val="25"/>
+                      <w:szCs w:val="25"/>
+                      <w:shd w:val="clear" w:color="auto" w:fill="FFFFFF"/>
+                    </w:rPr>
+                    <m:t>ij</m:t>
+                  </m:r>
+                </m:sub>
+              </m:sSub>
+              <m:r>
+                <w:rPr>
+                  <w:rFonts w:ascii="Cambria Math" w:hAnsi="Cambria"/>
+                  <w:color w:val="333333"/>
+                  <w:sz w:val="25"/>
+                  <w:szCs w:val="25"/>
+                  <w:shd w:val="clear" w:color="auto" w:fill="FFFFFF"/>
+                </w:rPr>
+                <m:t>=R</m:t>
+              </m:r>
+            </m:e>
+          </m:nary>
+          <m:r>
+            <w:rPr>
+              <w:rFonts w:ascii="Cambria Math" w:hAnsi="Cambria"/>
+              <w:color w:val="333333"/>
+              <w:sz w:val="25"/>
+              <w:szCs w:val="25"/>
+              <w:shd w:val="clear" w:color="auto" w:fill="FFFFFF"/>
+            </w:rPr>
+            <m:t xml:space="preserve"> </m:t>
+          </m:r>
+          <w:bookmarkStart w:id="0" w:name="_GoBack"/>
+          <w:bookmarkEnd w:id="0"/>
+          <m:r>
+            <w:br/>
+          </m:r>
+        </m:oMath>
+      </m:oMathPara>
     </w:p>
     <w:p>
       <w:r>
@@ -383,6 +1221,7 @@
     </w:p>
     <w:p>
       <w:r>
+        <w:lastRenderedPageBreak/>
         <w:tab/>
       </w:r>
       <w:r>
@@ -6158,8 +6997,6 @@
           </wp:inline>
         </w:drawing>
       </w:r>
-      <w:bookmarkStart w:id="0" w:name="_GoBack"/>
-      <w:bookmarkEnd w:id="0"/>
     </w:p>
     <w:p/>
     <w:p/>
@@ -6623,6 +7460,16 @@
       </w:tblBorders>
     </w:tblPr>
   </w:style>
+  <w:style w:type="character" w:styleId="PlaceholderText">
+    <w:name w:val="Placeholder Text"/>
+    <w:basedOn w:val="DefaultParagraphFont"/>
+    <w:uiPriority w:val="99"/>
+    <w:semiHidden/>
+    <w:rsid w:val="00F157CA"/>
+    <w:rPr>
+      <w:color w:val="808080"/>
+    </w:rPr>
+  </w:style>
 </w:styles>
 </file>
 

</xml_diff>